<commit_message>
Adding Additional Features to Make It More Comprehensive
</commit_message>
<xml_diff>
--- a/dokumen penting/URAIAN KERJA UNIT KERJA REKAM MEDIS .docx
+++ b/dokumen penting/URAIAN KERJA UNIT KERJA REKAM MEDIS .docx
@@ -16,475 +16,1213 @@
           <w:sz w:val="24"/>
           <w:szCs w:val="24"/>
         </w:rPr>
-        <w:t>Unit Kerja Rekam Medis Bagian Pendaftaran</w:t>
-      </w:r>
-    </w:p>
-    <w:p>
-      <w:pPr>
-        <w:ind w:left="360"/>
-        <w:rPr>
-          <w:rFonts w:ascii="Times New Roman" w:hAnsi="Times New Roman" w:cs="Times New Roman"/>
-          <w:sz w:val="24"/>
-          <w:szCs w:val="24"/>
-        </w:rPr>
-      </w:pPr>
-      <w:r>
-        <w:rPr>
-          <w:rFonts w:ascii="Times New Roman" w:hAnsi="Times New Roman" w:cs="Times New Roman"/>
-          <w:sz w:val="24"/>
-          <w:szCs w:val="24"/>
-        </w:rPr>
-        <w:t>Menyiapkan Peralatan Kerja</w:t>
-      </w:r>
-    </w:p>
-    <w:p>
-      <w:pPr>
-        <w:ind w:left="360"/>
-        <w:rPr>
-          <w:rFonts w:ascii="Times New Roman" w:hAnsi="Times New Roman" w:cs="Times New Roman"/>
-          <w:sz w:val="24"/>
-          <w:szCs w:val="24"/>
-        </w:rPr>
-      </w:pPr>
-      <w:r>
-        <w:rPr>
-          <w:rFonts w:ascii="Times New Roman" w:hAnsi="Times New Roman" w:cs="Times New Roman"/>
-          <w:sz w:val="24"/>
-          <w:szCs w:val="24"/>
-        </w:rPr>
-        <w:t>Mendaftarkan Pasien Baru</w:t>
-      </w:r>
-    </w:p>
-    <w:p>
-      <w:pPr>
-        <w:ind w:left="360"/>
-        <w:rPr>
-          <w:rFonts w:ascii="Times New Roman" w:hAnsi="Times New Roman" w:cs="Times New Roman"/>
-          <w:sz w:val="24"/>
-          <w:szCs w:val="24"/>
-        </w:rPr>
-      </w:pPr>
-      <w:r>
-        <w:rPr>
-          <w:rFonts w:ascii="Times New Roman" w:hAnsi="Times New Roman" w:cs="Times New Roman"/>
-          <w:sz w:val="24"/>
-          <w:szCs w:val="24"/>
-        </w:rPr>
-        <w:t>Mendaftarkan Pasien Lama</w:t>
-      </w:r>
-    </w:p>
-    <w:p>
-      <w:pPr>
-        <w:ind w:left="360"/>
-        <w:rPr>
-          <w:rFonts w:ascii="Times New Roman" w:hAnsi="Times New Roman" w:cs="Times New Roman"/>
-          <w:sz w:val="24"/>
-          <w:szCs w:val="24"/>
-        </w:rPr>
-      </w:pPr>
-      <w:r>
-        <w:rPr>
-          <w:rFonts w:ascii="Times New Roman" w:hAnsi="Times New Roman" w:cs="Times New Roman"/>
-          <w:sz w:val="24"/>
-          <w:szCs w:val="24"/>
-        </w:rPr>
-        <w:t>Memberikan Informasi Layanan Yang Akan Diterima Pasien</w:t>
-      </w:r>
-    </w:p>
-    <w:p>
-      <w:pPr>
-        <w:ind w:left="360"/>
-        <w:rPr>
-          <w:rFonts w:ascii="Times New Roman" w:hAnsi="Times New Roman" w:cs="Times New Roman"/>
-          <w:sz w:val="24"/>
-          <w:szCs w:val="24"/>
-        </w:rPr>
-      </w:pPr>
-      <w:r>
-        <w:rPr>
-          <w:rFonts w:ascii="Times New Roman" w:hAnsi="Times New Roman" w:cs="Times New Roman"/>
-          <w:sz w:val="24"/>
-          <w:szCs w:val="24"/>
-        </w:rPr>
-        <w:t>Merakit Lembar Rekam Medis Baru</w:t>
-      </w:r>
-    </w:p>
-    <w:p>
-      <w:pPr>
-        <w:ind w:left="360"/>
-        <w:rPr>
-          <w:rFonts w:ascii="Times New Roman" w:hAnsi="Times New Roman" w:cs="Times New Roman"/>
-          <w:sz w:val="24"/>
-          <w:szCs w:val="24"/>
-        </w:rPr>
-      </w:pPr>
-      <w:r>
-        <w:rPr>
-          <w:rFonts w:ascii="Times New Roman" w:hAnsi="Times New Roman" w:cs="Times New Roman"/>
-          <w:sz w:val="24"/>
-          <w:szCs w:val="24"/>
-        </w:rPr>
-        <w:t>Mengentry Sensus Harian Ke Komputer</w:t>
-      </w:r>
-    </w:p>
-    <w:p>
-      <w:pPr>
-        <w:ind w:left="360"/>
-        <w:rPr>
-          <w:rFonts w:ascii="Times New Roman" w:hAnsi="Times New Roman" w:cs="Times New Roman"/>
-          <w:sz w:val="24"/>
-          <w:szCs w:val="24"/>
-        </w:rPr>
-      </w:pPr>
-      <w:r>
-        <w:rPr>
-          <w:rFonts w:ascii="Times New Roman" w:hAnsi="Times New Roman" w:cs="Times New Roman"/>
-          <w:sz w:val="24"/>
-          <w:szCs w:val="24"/>
-        </w:rPr>
-        <w:t>Merapihkan Peralatan Kerja</w:t>
-      </w:r>
-    </w:p>
-    <w:p>
-      <w:pPr>
-        <w:rPr>
-          <w:rFonts w:ascii="Times New Roman" w:hAnsi="Times New Roman" w:cs="Times New Roman"/>
-          <w:sz w:val="24"/>
-          <w:szCs w:val="24"/>
-        </w:rPr>
-      </w:pPr>
-      <w:r>
-        <w:rPr>
-          <w:rFonts w:ascii="Times New Roman" w:hAnsi="Times New Roman" w:cs="Times New Roman"/>
-          <w:sz w:val="24"/>
-          <w:szCs w:val="24"/>
-        </w:rPr>
-        <w:t>Unit Kerja Rekam Medis Bagian Penyimpanan (Filling)</w:t>
-      </w:r>
-    </w:p>
-    <w:p>
-      <w:pPr>
-        <w:ind w:left="360"/>
-        <w:rPr>
-          <w:rFonts w:ascii="Times New Roman" w:hAnsi="Times New Roman" w:cs="Times New Roman"/>
-          <w:sz w:val="24"/>
-          <w:szCs w:val="24"/>
-        </w:rPr>
-      </w:pPr>
-      <w:r>
-        <w:rPr>
-          <w:rFonts w:ascii="Times New Roman" w:hAnsi="Times New Roman" w:cs="Times New Roman"/>
-          <w:sz w:val="24"/>
-          <w:szCs w:val="24"/>
-        </w:rPr>
-        <w:t>Menerima Dan Mengecek Berkas Rekam Medis</w:t>
-      </w:r>
-    </w:p>
-    <w:p>
-      <w:pPr>
-        <w:ind w:left="360"/>
-        <w:rPr>
-          <w:rFonts w:ascii="Times New Roman" w:hAnsi="Times New Roman" w:cs="Times New Roman"/>
-          <w:sz w:val="24"/>
-          <w:szCs w:val="24"/>
-        </w:rPr>
-      </w:pPr>
-      <w:r>
-        <w:rPr>
-          <w:rFonts w:ascii="Times New Roman" w:hAnsi="Times New Roman" w:cs="Times New Roman"/>
-          <w:sz w:val="24"/>
-          <w:szCs w:val="24"/>
-        </w:rPr>
-        <w:t>Mengecek Lembar Rekam Medis Dan Menata Di Rak Penyimpanan</w:t>
-      </w:r>
-    </w:p>
-    <w:p>
-      <w:pPr>
-        <w:ind w:left="360"/>
-        <w:rPr>
-          <w:rFonts w:ascii="Times New Roman" w:hAnsi="Times New Roman" w:cs="Times New Roman"/>
-          <w:sz w:val="24"/>
-          <w:szCs w:val="24"/>
-        </w:rPr>
-      </w:pPr>
-      <w:r>
-        <w:rPr>
-          <w:rFonts w:ascii="Times New Roman" w:hAnsi="Times New Roman" w:cs="Times New Roman"/>
-          <w:sz w:val="24"/>
-          <w:szCs w:val="24"/>
-        </w:rPr>
-        <w:t xml:space="preserve">Mencatat Dokumen Rekam Medis Yang Keluar Atau Sedang Dipinjam  </w:t>
-      </w:r>
-    </w:p>
-    <w:p>
-      <w:pPr>
-        <w:ind w:left="360"/>
-        <w:rPr>
-          <w:rFonts w:ascii="Times New Roman" w:hAnsi="Times New Roman" w:cs="Times New Roman"/>
-          <w:sz w:val="24"/>
-          <w:szCs w:val="24"/>
-        </w:rPr>
-      </w:pPr>
-      <w:r>
-        <w:rPr>
-          <w:rFonts w:ascii="Times New Roman" w:hAnsi="Times New Roman" w:cs="Times New Roman"/>
-          <w:sz w:val="24"/>
-          <w:szCs w:val="24"/>
-        </w:rPr>
-        <w:t>Mendistribusikan Berkas Rekam Medis Ke Poliklinik</w:t>
-      </w:r>
-    </w:p>
-    <w:p>
-      <w:pPr>
-        <w:ind w:left="360"/>
-        <w:rPr>
-          <w:rFonts w:ascii="Times New Roman" w:hAnsi="Times New Roman" w:cs="Times New Roman"/>
-          <w:sz w:val="24"/>
-          <w:szCs w:val="24"/>
-        </w:rPr>
-      </w:pPr>
-      <w:r>
-        <w:rPr>
-          <w:rFonts w:ascii="Times New Roman" w:hAnsi="Times New Roman" w:cs="Times New Roman"/>
-          <w:sz w:val="24"/>
-          <w:szCs w:val="24"/>
-        </w:rPr>
-        <w:t>Memilah Berkas Rekam Medis Inaktif</w:t>
-      </w:r>
-    </w:p>
-    <w:p>
-      <w:pPr>
-        <w:rPr>
-          <w:rFonts w:ascii="Times New Roman" w:hAnsi="Times New Roman" w:cs="Times New Roman"/>
-          <w:sz w:val="24"/>
-          <w:szCs w:val="24"/>
-        </w:rPr>
-      </w:pPr>
-      <w:r>
-        <w:rPr>
-          <w:rFonts w:ascii="Times New Roman" w:hAnsi="Times New Roman" w:cs="Times New Roman"/>
-          <w:sz w:val="24"/>
-          <w:szCs w:val="24"/>
-        </w:rPr>
-        <w:t>Unit Kerja Rekam Medis Bagian Koding</w:t>
-      </w:r>
-    </w:p>
-    <w:p>
-      <w:pPr>
-        <w:ind w:left="360"/>
-        <w:rPr>
-          <w:rFonts w:ascii="Times New Roman" w:hAnsi="Times New Roman" w:cs="Times New Roman"/>
-          <w:sz w:val="24"/>
-          <w:szCs w:val="24"/>
-        </w:rPr>
-      </w:pPr>
-      <w:r>
-        <w:rPr>
-          <w:rFonts w:ascii="Times New Roman" w:hAnsi="Times New Roman" w:cs="Times New Roman"/>
-          <w:sz w:val="24"/>
-          <w:szCs w:val="24"/>
-        </w:rPr>
-        <w:t>Mencatat Dan Meneliti Kode Penyakit Dari Diagnosa Yang Ditulis Dokter, Kode Operasi Dari Tindakan Medis Yang Ditulis Dokter Atau Petugas Kesehatan Lainnya</w:t>
-      </w:r>
-    </w:p>
-    <w:p>
-      <w:pPr>
-        <w:ind w:left="360"/>
-        <w:rPr>
-          <w:rFonts w:ascii="Times New Roman" w:hAnsi="Times New Roman" w:cs="Times New Roman"/>
-          <w:sz w:val="24"/>
-          <w:szCs w:val="24"/>
-        </w:rPr>
-      </w:pPr>
-      <w:r>
-        <w:rPr>
-          <w:rFonts w:ascii="Times New Roman" w:hAnsi="Times New Roman" w:cs="Times New Roman"/>
-          <w:sz w:val="24"/>
-          <w:szCs w:val="24"/>
-        </w:rPr>
-        <w:t xml:space="preserve">Mencatat Dan Meneliti Kode Sebab Kematian Yang Ditulis Oleh Dokter </w:t>
-      </w:r>
-    </w:p>
-    <w:p>
-      <w:pPr>
-        <w:ind w:left="360"/>
-        <w:rPr>
-          <w:rFonts w:ascii="Times New Roman" w:hAnsi="Times New Roman" w:cs="Times New Roman"/>
-          <w:sz w:val="24"/>
-          <w:szCs w:val="24"/>
-        </w:rPr>
-      </w:pPr>
-      <w:r>
-        <w:rPr>
-          <w:rFonts w:ascii="Times New Roman" w:hAnsi="Times New Roman" w:cs="Times New Roman"/>
-          <w:sz w:val="24"/>
-          <w:szCs w:val="24"/>
-        </w:rPr>
-        <w:t>Mencatat Hasil Pelayanan Kedalam Formulir Indeks Penyakit Sesuai Dengan Ketentuan Mencatat Indeks</w:t>
-      </w:r>
-    </w:p>
-    <w:p>
-      <w:pPr>
-        <w:ind w:left="360"/>
-        <w:rPr>
-          <w:rFonts w:ascii="Times New Roman" w:hAnsi="Times New Roman" w:cs="Times New Roman"/>
-          <w:sz w:val="24"/>
-          <w:szCs w:val="24"/>
-        </w:rPr>
-      </w:pPr>
-      <w:r>
-        <w:rPr>
-          <w:rFonts w:ascii="Times New Roman" w:hAnsi="Times New Roman" w:cs="Times New Roman"/>
-          <w:sz w:val="24"/>
-          <w:szCs w:val="24"/>
-        </w:rPr>
-        <w:t>Menyimpan Indeks Tersebut Sesuai Dengan Ketentuan Menyimpan Indeks</w:t>
-      </w:r>
-    </w:p>
-    <w:p>
-      <w:pPr>
-        <w:ind w:left="360"/>
-        <w:rPr>
-          <w:rFonts w:ascii="Times New Roman" w:hAnsi="Times New Roman" w:cs="Times New Roman"/>
-          <w:sz w:val="24"/>
-          <w:szCs w:val="24"/>
-        </w:rPr>
-      </w:pPr>
-      <w:r>
-        <w:rPr>
-          <w:rFonts w:ascii="Times New Roman" w:hAnsi="Times New Roman" w:cs="Times New Roman"/>
-          <w:sz w:val="24"/>
-          <w:szCs w:val="24"/>
-        </w:rPr>
-        <w:t>Membuat Laporan Penyakit (Morbiditas) Dan Laporan Kematian (Mortalitas) Berdasarkan Indeks Penyakit,Indeks Operasi Dan Indeks Kematian</w:t>
-      </w:r>
-    </w:p>
-    <w:p>
-      <w:pPr>
-        <w:rPr>
-          <w:rFonts w:ascii="Times New Roman" w:hAnsi="Times New Roman" w:cs="Times New Roman"/>
-          <w:sz w:val="24"/>
-          <w:szCs w:val="24"/>
-        </w:rPr>
-      </w:pPr>
-      <w:r>
-        <w:rPr>
-          <w:rFonts w:ascii="Times New Roman" w:hAnsi="Times New Roman" w:cs="Times New Roman"/>
-          <w:sz w:val="24"/>
-          <w:szCs w:val="24"/>
-        </w:rPr>
-        <w:t>Unit Kerja Rekam Medis Bagian Pelaporan</w:t>
-      </w:r>
-    </w:p>
-    <w:p>
-      <w:pPr>
-        <w:ind w:left="360"/>
-        <w:rPr>
-          <w:rFonts w:ascii="Times New Roman" w:hAnsi="Times New Roman" w:cs="Times New Roman"/>
-          <w:sz w:val="24"/>
-          <w:szCs w:val="24"/>
-        </w:rPr>
-      </w:pPr>
-      <w:r>
-        <w:rPr>
-          <w:rFonts w:ascii="Times New Roman" w:hAnsi="Times New Roman" w:cs="Times New Roman"/>
-          <w:sz w:val="24"/>
-          <w:szCs w:val="24"/>
-        </w:rPr>
-        <w:t>Membuat Laporan Harian Kunjungan Pasien Rawat Inap</w:t>
-      </w:r>
-    </w:p>
-    <w:p>
-      <w:pPr>
-        <w:ind w:left="360"/>
-        <w:rPr>
-          <w:rFonts w:ascii="Times New Roman" w:hAnsi="Times New Roman" w:cs="Times New Roman"/>
-          <w:sz w:val="24"/>
-          <w:szCs w:val="24"/>
-        </w:rPr>
-      </w:pPr>
-      <w:r>
-        <w:rPr>
-          <w:rFonts w:ascii="Times New Roman" w:hAnsi="Times New Roman" w:cs="Times New Roman"/>
-          <w:sz w:val="24"/>
-          <w:szCs w:val="24"/>
-        </w:rPr>
-        <w:t>Melaporkan Data Rutin 10 Besar Penyakit</w:t>
-      </w:r>
-    </w:p>
-    <w:p>
-      <w:pPr>
-        <w:ind w:left="360"/>
-        <w:rPr>
-          <w:rFonts w:ascii="Times New Roman" w:hAnsi="Times New Roman" w:cs="Times New Roman"/>
-          <w:sz w:val="24"/>
-          <w:szCs w:val="24"/>
-        </w:rPr>
-      </w:pPr>
-      <w:r>
-        <w:rPr>
-          <w:rFonts w:ascii="Times New Roman" w:hAnsi="Times New Roman" w:cs="Times New Roman"/>
-          <w:sz w:val="24"/>
-          <w:szCs w:val="24"/>
-        </w:rPr>
-        <w:t>Membuat Laporan Sensus Harian Rawat Inap Dari Tiap Ruangan</w:t>
-      </w:r>
-    </w:p>
-    <w:p>
-      <w:pPr>
-        <w:ind w:left="360"/>
-        <w:rPr>
-          <w:rFonts w:ascii="Times New Roman" w:hAnsi="Times New Roman" w:cs="Times New Roman"/>
-          <w:sz w:val="24"/>
-          <w:szCs w:val="24"/>
-        </w:rPr>
-      </w:pPr>
-      <w:r>
-        <w:rPr>
-          <w:rFonts w:ascii="Times New Roman" w:hAnsi="Times New Roman" w:cs="Times New Roman"/>
-          <w:sz w:val="24"/>
-          <w:szCs w:val="24"/>
-        </w:rPr>
-        <w:t>Membuat Laporan Internal Dan Eksternal</w:t>
-      </w:r>
-    </w:p>
-    <w:p>
-      <w:pPr>
-        <w:ind w:left="360"/>
-        <w:rPr>
-          <w:rFonts w:ascii="Times New Roman" w:hAnsi="Times New Roman" w:cs="Times New Roman"/>
-          <w:sz w:val="24"/>
-          <w:szCs w:val="24"/>
-        </w:rPr>
-      </w:pPr>
-      <w:r>
-        <w:rPr>
-          <w:rFonts w:ascii="Times New Roman" w:hAnsi="Times New Roman" w:cs="Times New Roman"/>
-          <w:sz w:val="24"/>
-          <w:szCs w:val="24"/>
-        </w:rPr>
-        <w:t>Membuat Laporan Indicator Pelayanan Fasyankes</w:t>
-      </w:r>
-    </w:p>
-    <w:p>
-      <w:pPr>
-        <w:pStyle w:val="ListParagraph"/>
-        <w:rPr>
-          <w:rFonts w:ascii="Times New Roman" w:hAnsi="Times New Roman" w:cs="Times New Roman"/>
-          <w:sz w:val="24"/>
-          <w:szCs w:val="24"/>
-        </w:rPr>
-      </w:pPr>
-    </w:p>
-    <w:p>
-      <w:pPr>
-        <w:pStyle w:val="ListParagraph"/>
-        <w:rPr>
-          <w:rFonts w:ascii="Times New Roman" w:hAnsi="Times New Roman" w:cs="Times New Roman"/>
-          <w:sz w:val="24"/>
-          <w:szCs w:val="24"/>
-        </w:rPr>
-      </w:pPr>
+        <w:t>UNIT KERJA</w:t>
+      </w:r>
+      <w:r>
+        <w:rPr>
+          <w:rFonts w:ascii="Times New Roman" w:hAnsi="Times New Roman" w:cs="Times New Roman"/>
+          <w:sz w:val="24"/>
+          <w:szCs w:val="24"/>
+        </w:rPr>
+        <w:t xml:space="preserve"> REKAM MEDIS BAGIAN PENDAFTARAN</w:t>
+      </w:r>
+    </w:p>
+    <w:p>
+      <w:pPr>
+        <w:pStyle w:val="ListParagraph"/>
+        <w:numPr>
+          <w:ilvl w:val="0"/>
+          <w:numId w:val="1"/>
+        </w:numPr>
+        <w:rPr>
+          <w:rFonts w:ascii="Times New Roman" w:hAnsi="Times New Roman" w:cs="Times New Roman"/>
+          <w:sz w:val="24"/>
+          <w:szCs w:val="24"/>
+        </w:rPr>
+      </w:pPr>
+      <w:r>
+        <w:rPr>
+          <w:rFonts w:ascii="Times New Roman" w:hAnsi="Times New Roman" w:cs="Times New Roman"/>
+          <w:sz w:val="24"/>
+          <w:szCs w:val="24"/>
+        </w:rPr>
+        <w:t>Menyiapkan peralatan kerja</w:t>
+      </w:r>
+    </w:p>
+    <w:p>
+      <w:pPr>
+        <w:pStyle w:val="ListParagraph"/>
+        <w:numPr>
+          <w:ilvl w:val="0"/>
+          <w:numId w:val="1"/>
+        </w:numPr>
+        <w:rPr>
+          <w:rFonts w:ascii="Times New Roman" w:hAnsi="Times New Roman" w:cs="Times New Roman"/>
+          <w:sz w:val="24"/>
+          <w:szCs w:val="24"/>
+        </w:rPr>
+      </w:pPr>
+      <w:r>
+        <w:rPr>
+          <w:rFonts w:ascii="Times New Roman" w:hAnsi="Times New Roman" w:cs="Times New Roman"/>
+          <w:sz w:val="24"/>
+          <w:szCs w:val="24"/>
+        </w:rPr>
+        <w:t>Mendaftarkan pasien baru</w:t>
+      </w:r>
+    </w:p>
+    <w:p>
+      <w:pPr>
+        <w:pStyle w:val="ListParagraph"/>
+        <w:numPr>
+          <w:ilvl w:val="0"/>
+          <w:numId w:val="1"/>
+        </w:numPr>
+        <w:rPr>
+          <w:rFonts w:ascii="Times New Roman" w:hAnsi="Times New Roman" w:cs="Times New Roman"/>
+          <w:sz w:val="24"/>
+          <w:szCs w:val="24"/>
+        </w:rPr>
+      </w:pPr>
+      <w:r>
+        <w:rPr>
+          <w:rFonts w:ascii="Times New Roman" w:hAnsi="Times New Roman" w:cs="Times New Roman"/>
+          <w:sz w:val="24"/>
+          <w:szCs w:val="24"/>
+        </w:rPr>
+        <w:t>Mendaftarkan pasien lama</w:t>
+      </w:r>
+    </w:p>
+    <w:p>
+      <w:pPr>
+        <w:pStyle w:val="ListParagraph"/>
+        <w:numPr>
+          <w:ilvl w:val="0"/>
+          <w:numId w:val="1"/>
+        </w:numPr>
+        <w:rPr>
+          <w:rFonts w:ascii="Times New Roman" w:hAnsi="Times New Roman" w:cs="Times New Roman"/>
+          <w:sz w:val="24"/>
+          <w:szCs w:val="24"/>
+        </w:rPr>
+      </w:pPr>
+      <w:r>
+        <w:rPr>
+          <w:rFonts w:ascii="Times New Roman" w:hAnsi="Times New Roman" w:cs="Times New Roman"/>
+          <w:sz w:val="24"/>
+          <w:szCs w:val="24"/>
+        </w:rPr>
+        <w:t>Memberikan informasi layanan yang akan diterima pasien</w:t>
+      </w:r>
+    </w:p>
+    <w:p>
+      <w:pPr>
+        <w:pStyle w:val="ListParagraph"/>
+        <w:numPr>
+          <w:ilvl w:val="0"/>
+          <w:numId w:val="1"/>
+        </w:numPr>
+        <w:rPr>
+          <w:rFonts w:ascii="Times New Roman" w:hAnsi="Times New Roman" w:cs="Times New Roman"/>
+          <w:sz w:val="24"/>
+          <w:szCs w:val="24"/>
+        </w:rPr>
+      </w:pPr>
+      <w:r>
+        <w:rPr>
+          <w:rFonts w:ascii="Times New Roman" w:hAnsi="Times New Roman" w:cs="Times New Roman"/>
+          <w:sz w:val="24"/>
+          <w:szCs w:val="24"/>
+        </w:rPr>
+        <w:t>Merakit lembar rekam medis baru</w:t>
+      </w:r>
+    </w:p>
+    <w:p>
+      <w:pPr>
+        <w:pStyle w:val="ListParagraph"/>
+        <w:numPr>
+          <w:ilvl w:val="0"/>
+          <w:numId w:val="1"/>
+        </w:numPr>
+        <w:rPr>
+          <w:rFonts w:ascii="Times New Roman" w:hAnsi="Times New Roman" w:cs="Times New Roman"/>
+          <w:sz w:val="24"/>
+          <w:szCs w:val="24"/>
+        </w:rPr>
+      </w:pPr>
+      <w:r>
+        <w:rPr>
+          <w:rFonts w:ascii="Times New Roman" w:hAnsi="Times New Roman" w:cs="Times New Roman"/>
+          <w:sz w:val="24"/>
+          <w:szCs w:val="24"/>
+        </w:rPr>
+        <w:t>Mengentry sensus harian ke komputer</w:t>
+      </w:r>
+    </w:p>
+    <w:p>
+      <w:pPr>
+        <w:pStyle w:val="ListParagraph"/>
+        <w:numPr>
+          <w:ilvl w:val="0"/>
+          <w:numId w:val="1"/>
+        </w:numPr>
+        <w:rPr>
+          <w:rFonts w:ascii="Times New Roman" w:hAnsi="Times New Roman" w:cs="Times New Roman"/>
+          <w:sz w:val="24"/>
+          <w:szCs w:val="24"/>
+        </w:rPr>
+      </w:pPr>
+      <w:r>
+        <w:rPr>
+          <w:rFonts w:ascii="Times New Roman" w:hAnsi="Times New Roman" w:cs="Times New Roman"/>
+          <w:sz w:val="24"/>
+          <w:szCs w:val="24"/>
+        </w:rPr>
+        <w:t>Merapihkan peralatan kerja</w:t>
+      </w:r>
+    </w:p>
+    <w:p>
+      <w:pPr>
+        <w:rPr>
+          <w:rFonts w:ascii="Times New Roman" w:hAnsi="Times New Roman" w:cs="Times New Roman"/>
+          <w:sz w:val="24"/>
+          <w:szCs w:val="24"/>
+        </w:rPr>
+      </w:pPr>
+      <w:r>
+        <w:rPr>
+          <w:rFonts w:ascii="Times New Roman" w:hAnsi="Times New Roman" w:cs="Times New Roman"/>
+          <w:sz w:val="24"/>
+          <w:szCs w:val="24"/>
+        </w:rPr>
+        <w:t>UNIT KERJA</w:t>
+      </w:r>
+      <w:r>
+        <w:rPr>
+          <w:rFonts w:ascii="Times New Roman" w:hAnsi="Times New Roman" w:cs="Times New Roman"/>
+          <w:sz w:val="24"/>
+          <w:szCs w:val="24"/>
+        </w:rPr>
+        <w:t xml:space="preserve"> REKAM MEDIS BAGIAN PENYIMPANAN (FILLING)</w:t>
+      </w:r>
+    </w:p>
+    <w:p>
+      <w:pPr>
+        <w:pStyle w:val="ListParagraph"/>
+        <w:numPr>
+          <w:ilvl w:val="0"/>
+          <w:numId w:val="2"/>
+        </w:numPr>
+        <w:rPr>
+          <w:rFonts w:ascii="Times New Roman" w:hAnsi="Times New Roman" w:cs="Times New Roman"/>
+          <w:sz w:val="24"/>
+          <w:szCs w:val="24"/>
+        </w:rPr>
+      </w:pPr>
+      <w:r>
+        <w:rPr>
+          <w:rFonts w:ascii="Times New Roman" w:hAnsi="Times New Roman" w:cs="Times New Roman"/>
+          <w:sz w:val="24"/>
+          <w:szCs w:val="24"/>
+        </w:rPr>
+        <w:t>Menyiapkan peralatan kerja</w:t>
+      </w:r>
+    </w:p>
+    <w:p>
+      <w:pPr>
+        <w:pStyle w:val="ListParagraph"/>
+        <w:numPr>
+          <w:ilvl w:val="0"/>
+          <w:numId w:val="2"/>
+        </w:numPr>
+        <w:rPr>
+          <w:rFonts w:ascii="Times New Roman" w:hAnsi="Times New Roman" w:cs="Times New Roman"/>
+          <w:sz w:val="24"/>
+          <w:szCs w:val="24"/>
+        </w:rPr>
+      </w:pPr>
+      <w:r>
+        <w:rPr>
+          <w:rFonts w:ascii="Times New Roman" w:hAnsi="Times New Roman" w:cs="Times New Roman"/>
+          <w:sz w:val="24"/>
+          <w:szCs w:val="24"/>
+        </w:rPr>
+        <w:t>Menerima dan mengecek berkas rekam medis</w:t>
+      </w:r>
+    </w:p>
+    <w:p>
+      <w:pPr>
+        <w:pStyle w:val="ListParagraph"/>
+        <w:numPr>
+          <w:ilvl w:val="0"/>
+          <w:numId w:val="2"/>
+        </w:numPr>
+        <w:rPr>
+          <w:rFonts w:ascii="Times New Roman" w:hAnsi="Times New Roman" w:cs="Times New Roman"/>
+          <w:sz w:val="24"/>
+          <w:szCs w:val="24"/>
+        </w:rPr>
+      </w:pPr>
+      <w:r>
+        <w:rPr>
+          <w:rFonts w:ascii="Times New Roman" w:hAnsi="Times New Roman" w:cs="Times New Roman"/>
+          <w:sz w:val="24"/>
+          <w:szCs w:val="24"/>
+        </w:rPr>
+        <w:t>Mengecek lembar rekam medis dan menata di rak penyimpanan</w:t>
+      </w:r>
+    </w:p>
+    <w:p>
+      <w:pPr>
+        <w:pStyle w:val="ListParagraph"/>
+        <w:numPr>
+          <w:ilvl w:val="0"/>
+          <w:numId w:val="2"/>
+        </w:numPr>
+        <w:rPr>
+          <w:rFonts w:ascii="Times New Roman" w:hAnsi="Times New Roman" w:cs="Times New Roman"/>
+          <w:sz w:val="24"/>
+          <w:szCs w:val="24"/>
+        </w:rPr>
+      </w:pPr>
+      <w:r>
+        <w:rPr>
+          <w:rFonts w:ascii="Times New Roman" w:hAnsi="Times New Roman" w:cs="Times New Roman"/>
+          <w:sz w:val="24"/>
+          <w:szCs w:val="24"/>
+        </w:rPr>
+        <w:t xml:space="preserve">Mencatat dokumen rekam medis yang keluar atau sedang dipinjam  </w:t>
+      </w:r>
+    </w:p>
+    <w:p>
+      <w:pPr>
+        <w:pStyle w:val="ListParagraph"/>
+        <w:numPr>
+          <w:ilvl w:val="0"/>
+          <w:numId w:val="2"/>
+        </w:numPr>
+        <w:rPr>
+          <w:rFonts w:ascii="Times New Roman" w:hAnsi="Times New Roman" w:cs="Times New Roman"/>
+          <w:sz w:val="24"/>
+          <w:szCs w:val="24"/>
+        </w:rPr>
+      </w:pPr>
+      <w:r>
+        <w:rPr>
+          <w:rFonts w:ascii="Times New Roman" w:hAnsi="Times New Roman" w:cs="Times New Roman"/>
+          <w:sz w:val="24"/>
+          <w:szCs w:val="24"/>
+        </w:rPr>
+        <w:t>Mendistribusikan berkas rekam medis ke poliklinik</w:t>
+      </w:r>
+    </w:p>
+    <w:p>
+      <w:pPr>
+        <w:pStyle w:val="ListParagraph"/>
+        <w:numPr>
+          <w:ilvl w:val="0"/>
+          <w:numId w:val="2"/>
+        </w:numPr>
+        <w:rPr>
+          <w:rFonts w:ascii="Times New Roman" w:hAnsi="Times New Roman" w:cs="Times New Roman"/>
+          <w:sz w:val="24"/>
+          <w:szCs w:val="24"/>
+        </w:rPr>
+      </w:pPr>
+      <w:r>
+        <w:rPr>
+          <w:rFonts w:ascii="Times New Roman" w:hAnsi="Times New Roman" w:cs="Times New Roman"/>
+          <w:sz w:val="24"/>
+          <w:szCs w:val="24"/>
+        </w:rPr>
+        <w:t>Memilah berkas rekam medis inaktif</w:t>
+      </w:r>
+    </w:p>
+    <w:p>
+      <w:pPr>
+        <w:pStyle w:val="ListParagraph"/>
+        <w:numPr>
+          <w:ilvl w:val="0"/>
+          <w:numId w:val="2"/>
+        </w:numPr>
+        <w:rPr>
+          <w:rFonts w:ascii="Times New Roman" w:hAnsi="Times New Roman" w:cs="Times New Roman"/>
+          <w:sz w:val="24"/>
+          <w:szCs w:val="24"/>
+        </w:rPr>
+      </w:pPr>
+      <w:r>
+        <w:rPr>
+          <w:rFonts w:ascii="Times New Roman" w:hAnsi="Times New Roman" w:cs="Times New Roman"/>
+          <w:sz w:val="24"/>
+          <w:szCs w:val="24"/>
+        </w:rPr>
+        <w:t>Merapihkan peralatan kerja</w:t>
+      </w:r>
+    </w:p>
+    <w:p>
+      <w:pPr>
+        <w:rPr>
+          <w:rFonts w:ascii="Times New Roman" w:hAnsi="Times New Roman" w:cs="Times New Roman"/>
+          <w:sz w:val="24"/>
+          <w:szCs w:val="24"/>
+        </w:rPr>
+      </w:pPr>
+      <w:r>
+        <w:rPr>
+          <w:rFonts w:ascii="Times New Roman" w:hAnsi="Times New Roman" w:cs="Times New Roman"/>
+          <w:sz w:val="24"/>
+          <w:szCs w:val="24"/>
+        </w:rPr>
+        <w:t>UNIT KERJA</w:t>
+      </w:r>
+      <w:r>
+        <w:rPr>
+          <w:rFonts w:ascii="Times New Roman" w:hAnsi="Times New Roman" w:cs="Times New Roman"/>
+          <w:sz w:val="24"/>
+          <w:szCs w:val="24"/>
+        </w:rPr>
+        <w:t xml:space="preserve"> REKAM MEDIS BAGIAN KODING</w:t>
+      </w:r>
+    </w:p>
+    <w:p>
+      <w:pPr>
+        <w:pStyle w:val="ListParagraph"/>
+        <w:numPr>
+          <w:ilvl w:val="0"/>
+          <w:numId w:val="3"/>
+        </w:numPr>
+        <w:rPr>
+          <w:rFonts w:ascii="Times New Roman" w:hAnsi="Times New Roman" w:cs="Times New Roman"/>
+          <w:sz w:val="24"/>
+          <w:szCs w:val="24"/>
+        </w:rPr>
+      </w:pPr>
+      <w:r>
+        <w:rPr>
+          <w:rFonts w:ascii="Times New Roman" w:hAnsi="Times New Roman" w:cs="Times New Roman"/>
+          <w:sz w:val="24"/>
+          <w:szCs w:val="24"/>
+        </w:rPr>
+        <w:t>Menyiapkan peralatan kerja</w:t>
+      </w:r>
+    </w:p>
+    <w:p>
+      <w:pPr>
+        <w:pStyle w:val="ListParagraph"/>
+        <w:numPr>
+          <w:ilvl w:val="0"/>
+          <w:numId w:val="3"/>
+        </w:numPr>
+        <w:rPr>
+          <w:rFonts w:ascii="Times New Roman" w:hAnsi="Times New Roman" w:cs="Times New Roman"/>
+          <w:sz w:val="24"/>
+          <w:szCs w:val="24"/>
+        </w:rPr>
+      </w:pPr>
+      <w:r>
+        <w:rPr>
+          <w:rFonts w:ascii="Times New Roman" w:hAnsi="Times New Roman" w:cs="Times New Roman"/>
+          <w:sz w:val="24"/>
+          <w:szCs w:val="24"/>
+        </w:rPr>
+        <w:t>Mencatat dan meneliti kode penyakit dari diagnosa yang ditulis dokter, kode operasi dari tindakan medis yang ditulis dokter atau petugas kesehatan lainnya</w:t>
+      </w:r>
+    </w:p>
+    <w:p>
+      <w:pPr>
+        <w:pStyle w:val="ListParagraph"/>
+        <w:numPr>
+          <w:ilvl w:val="0"/>
+          <w:numId w:val="3"/>
+        </w:numPr>
+        <w:rPr>
+          <w:rFonts w:ascii="Times New Roman" w:hAnsi="Times New Roman" w:cs="Times New Roman"/>
+          <w:sz w:val="24"/>
+          <w:szCs w:val="24"/>
+        </w:rPr>
+      </w:pPr>
+      <w:r>
+        <w:rPr>
+          <w:rFonts w:ascii="Times New Roman" w:hAnsi="Times New Roman" w:cs="Times New Roman"/>
+          <w:sz w:val="24"/>
+          <w:szCs w:val="24"/>
+        </w:rPr>
+        <w:t xml:space="preserve">Mencatat dan meneliti kode sebab kematian yang ditulis oleh dokter </w:t>
+      </w:r>
+    </w:p>
+    <w:p>
+      <w:pPr>
+        <w:pStyle w:val="ListParagraph"/>
+        <w:numPr>
+          <w:ilvl w:val="0"/>
+          <w:numId w:val="3"/>
+        </w:numPr>
+        <w:rPr>
+          <w:rFonts w:ascii="Times New Roman" w:hAnsi="Times New Roman" w:cs="Times New Roman"/>
+          <w:sz w:val="24"/>
+          <w:szCs w:val="24"/>
+        </w:rPr>
+      </w:pPr>
+      <w:r>
+        <w:rPr>
+          <w:rFonts w:ascii="Times New Roman" w:hAnsi="Times New Roman" w:cs="Times New Roman"/>
+          <w:sz w:val="24"/>
+          <w:szCs w:val="24"/>
+        </w:rPr>
+        <w:t>M</w:t>
+      </w:r>
+      <w:r>
+        <w:rPr>
+          <w:rFonts w:ascii="Times New Roman" w:hAnsi="Times New Roman" w:cs="Times New Roman"/>
+          <w:sz w:val="24"/>
+          <w:szCs w:val="24"/>
+        </w:rPr>
+        <w:t>encatat hasil pelayanan kedalam formulir indeks penyakit</w:t>
+      </w:r>
+      <w:r>
+        <w:rPr>
+          <w:rFonts w:ascii="Times New Roman" w:hAnsi="Times New Roman" w:cs="Times New Roman"/>
+          <w:sz w:val="24"/>
+          <w:szCs w:val="24"/>
+        </w:rPr>
+        <w:t xml:space="preserve"> </w:t>
+      </w:r>
+      <w:r>
+        <w:rPr>
+          <w:rFonts w:ascii="Times New Roman" w:hAnsi="Times New Roman" w:cs="Times New Roman"/>
+          <w:sz w:val="24"/>
+          <w:szCs w:val="24"/>
+        </w:rPr>
+        <w:t>sesuai dengan ketentuan mencatat indeks</w:t>
+      </w:r>
+    </w:p>
+    <w:p>
+      <w:pPr>
+        <w:pStyle w:val="ListParagraph"/>
+        <w:numPr>
+          <w:ilvl w:val="0"/>
+          <w:numId w:val="3"/>
+        </w:numPr>
+        <w:rPr>
+          <w:rFonts w:ascii="Times New Roman" w:hAnsi="Times New Roman" w:cs="Times New Roman"/>
+          <w:sz w:val="24"/>
+          <w:szCs w:val="24"/>
+        </w:rPr>
+      </w:pPr>
+      <w:r>
+        <w:rPr>
+          <w:rFonts w:ascii="Times New Roman" w:hAnsi="Times New Roman" w:cs="Times New Roman"/>
+          <w:sz w:val="24"/>
+          <w:szCs w:val="24"/>
+        </w:rPr>
+        <w:t xml:space="preserve">Menyimpan </w:t>
+      </w:r>
+      <w:r>
+        <w:rPr>
+          <w:rFonts w:ascii="Times New Roman" w:hAnsi="Times New Roman" w:cs="Times New Roman"/>
+          <w:sz w:val="24"/>
+          <w:szCs w:val="24"/>
+        </w:rPr>
+        <w:t>i</w:t>
+      </w:r>
+      <w:r>
+        <w:rPr>
+          <w:rFonts w:ascii="Times New Roman" w:hAnsi="Times New Roman" w:cs="Times New Roman"/>
+          <w:sz w:val="24"/>
+          <w:szCs w:val="24"/>
+        </w:rPr>
+        <w:t>ndeks tersebut sesuai dengan ketentuan menyimpan indeks</w:t>
+      </w:r>
+    </w:p>
+    <w:p>
+      <w:pPr>
+        <w:pStyle w:val="ListParagraph"/>
+        <w:numPr>
+          <w:ilvl w:val="0"/>
+          <w:numId w:val="3"/>
+        </w:numPr>
+        <w:rPr>
+          <w:rFonts w:ascii="Times New Roman" w:hAnsi="Times New Roman" w:cs="Times New Roman"/>
+          <w:sz w:val="24"/>
+          <w:szCs w:val="24"/>
+        </w:rPr>
+      </w:pPr>
+      <w:r>
+        <w:rPr>
+          <w:rFonts w:ascii="Times New Roman" w:hAnsi="Times New Roman" w:cs="Times New Roman"/>
+          <w:sz w:val="24"/>
+          <w:szCs w:val="24"/>
+        </w:rPr>
+        <w:t>Membuat laporan penyakit (Morbiditas) dan laporan kematian (Mortalitas) berdasarkan indeks penyakit,indeks operasi dan indeks kematian</w:t>
+      </w:r>
+    </w:p>
+    <w:p>
+      <w:pPr>
+        <w:pStyle w:val="ListParagraph"/>
+        <w:numPr>
+          <w:ilvl w:val="0"/>
+          <w:numId w:val="3"/>
+        </w:numPr>
+        <w:rPr>
+          <w:rFonts w:ascii="Times New Roman" w:hAnsi="Times New Roman" w:cs="Times New Roman"/>
+          <w:sz w:val="24"/>
+          <w:szCs w:val="24"/>
+        </w:rPr>
+      </w:pPr>
+      <w:r>
+        <w:rPr>
+          <w:rFonts w:ascii="Times New Roman" w:hAnsi="Times New Roman" w:cs="Times New Roman"/>
+          <w:sz w:val="24"/>
+          <w:szCs w:val="24"/>
+        </w:rPr>
+        <w:t>Merapihkan peralatan kerja</w:t>
+      </w:r>
+    </w:p>
+    <w:p>
+      <w:pPr>
+        <w:rPr>
+          <w:rFonts w:ascii="Times New Roman" w:hAnsi="Times New Roman" w:cs="Times New Roman"/>
+          <w:sz w:val="24"/>
+          <w:szCs w:val="24"/>
+        </w:rPr>
+      </w:pPr>
+      <w:r>
+        <w:rPr>
+          <w:rFonts w:ascii="Times New Roman" w:hAnsi="Times New Roman" w:cs="Times New Roman"/>
+          <w:sz w:val="24"/>
+          <w:szCs w:val="24"/>
+        </w:rPr>
+        <w:t>UNIT KERJA</w:t>
+      </w:r>
+      <w:r>
+        <w:rPr>
+          <w:rFonts w:ascii="Times New Roman" w:hAnsi="Times New Roman" w:cs="Times New Roman"/>
+          <w:sz w:val="24"/>
+          <w:szCs w:val="24"/>
+        </w:rPr>
+        <w:t xml:space="preserve"> REKAM MEDIS BAGIAN PELAPORAN</w:t>
+      </w:r>
+    </w:p>
+    <w:p>
+      <w:pPr>
+        <w:pStyle w:val="ListParagraph"/>
+        <w:numPr>
+          <w:ilvl w:val="0"/>
+          <w:numId w:val="4"/>
+        </w:numPr>
+        <w:rPr>
+          <w:rFonts w:ascii="Times New Roman" w:hAnsi="Times New Roman" w:cs="Times New Roman"/>
+          <w:sz w:val="24"/>
+          <w:szCs w:val="24"/>
+        </w:rPr>
+      </w:pPr>
+      <w:r>
+        <w:rPr>
+          <w:rFonts w:ascii="Times New Roman" w:hAnsi="Times New Roman" w:cs="Times New Roman"/>
+          <w:sz w:val="24"/>
+          <w:szCs w:val="24"/>
+        </w:rPr>
+        <w:t>Menyiapkan peralatan kerja</w:t>
+      </w:r>
+    </w:p>
+    <w:p>
+      <w:pPr>
+        <w:pStyle w:val="ListParagraph"/>
+        <w:numPr>
+          <w:ilvl w:val="0"/>
+          <w:numId w:val="4"/>
+        </w:numPr>
+        <w:rPr>
+          <w:rFonts w:ascii="Times New Roman" w:hAnsi="Times New Roman" w:cs="Times New Roman"/>
+          <w:sz w:val="24"/>
+          <w:szCs w:val="24"/>
+        </w:rPr>
+      </w:pPr>
+      <w:r>
+        <w:rPr>
+          <w:rFonts w:ascii="Times New Roman" w:hAnsi="Times New Roman" w:cs="Times New Roman"/>
+          <w:sz w:val="24"/>
+          <w:szCs w:val="24"/>
+        </w:rPr>
+        <w:t>Membuat laporan harian kunjungan pasien rawat inap</w:t>
+      </w:r>
+    </w:p>
+    <w:p>
+      <w:pPr>
+        <w:pStyle w:val="ListParagraph"/>
+        <w:numPr>
+          <w:ilvl w:val="0"/>
+          <w:numId w:val="4"/>
+        </w:numPr>
+        <w:rPr>
+          <w:rFonts w:ascii="Times New Roman" w:hAnsi="Times New Roman" w:cs="Times New Roman"/>
+          <w:sz w:val="24"/>
+          <w:szCs w:val="24"/>
+        </w:rPr>
+      </w:pPr>
+      <w:r>
+        <w:rPr>
+          <w:rFonts w:ascii="Times New Roman" w:hAnsi="Times New Roman" w:cs="Times New Roman"/>
+          <w:sz w:val="24"/>
+          <w:szCs w:val="24"/>
+        </w:rPr>
+        <w:t>Melaporkan data rutin 10 besar penyakit</w:t>
+      </w:r>
+    </w:p>
+    <w:p>
+      <w:pPr>
+        <w:pStyle w:val="ListParagraph"/>
+        <w:numPr>
+          <w:ilvl w:val="0"/>
+          <w:numId w:val="4"/>
+        </w:numPr>
+        <w:rPr>
+          <w:rFonts w:ascii="Times New Roman" w:hAnsi="Times New Roman" w:cs="Times New Roman"/>
+          <w:sz w:val="24"/>
+          <w:szCs w:val="24"/>
+        </w:rPr>
+      </w:pPr>
+      <w:r>
+        <w:rPr>
+          <w:rFonts w:ascii="Times New Roman" w:hAnsi="Times New Roman" w:cs="Times New Roman"/>
+          <w:sz w:val="24"/>
+          <w:szCs w:val="24"/>
+        </w:rPr>
+        <w:t>Membuat laporan sensus harian rawat inap dari tiap ruangan</w:t>
+      </w:r>
+    </w:p>
+    <w:p>
+      <w:pPr>
+        <w:pStyle w:val="ListParagraph"/>
+        <w:numPr>
+          <w:ilvl w:val="0"/>
+          <w:numId w:val="4"/>
+        </w:numPr>
+        <w:rPr>
+          <w:rFonts w:ascii="Times New Roman" w:hAnsi="Times New Roman" w:cs="Times New Roman"/>
+          <w:sz w:val="24"/>
+          <w:szCs w:val="24"/>
+        </w:rPr>
+      </w:pPr>
+      <w:r>
+        <w:rPr>
+          <w:rFonts w:ascii="Times New Roman" w:hAnsi="Times New Roman" w:cs="Times New Roman"/>
+          <w:sz w:val="24"/>
+          <w:szCs w:val="24"/>
+        </w:rPr>
+        <w:t>Membuat laporan internal dan eksterna</w:t>
+      </w:r>
+      <w:r>
+        <w:rPr>
+          <w:rFonts w:ascii="Times New Roman" w:hAnsi="Times New Roman" w:cs="Times New Roman"/>
+          <w:sz w:val="24"/>
+          <w:szCs w:val="24"/>
+        </w:rPr>
+        <w:t>l</w:t>
+      </w:r>
+    </w:p>
+    <w:p>
+      <w:pPr>
+        <w:pStyle w:val="ListParagraph"/>
+        <w:numPr>
+          <w:ilvl w:val="0"/>
+          <w:numId w:val="4"/>
+        </w:numPr>
+        <w:rPr>
+          <w:rFonts w:ascii="Times New Roman" w:hAnsi="Times New Roman" w:cs="Times New Roman"/>
+          <w:sz w:val="24"/>
+          <w:szCs w:val="24"/>
+        </w:rPr>
+      </w:pPr>
+      <w:r>
+        <w:rPr>
+          <w:rFonts w:ascii="Times New Roman" w:hAnsi="Times New Roman" w:cs="Times New Roman"/>
+          <w:sz w:val="24"/>
+          <w:szCs w:val="24"/>
+        </w:rPr>
+        <w:t>Membuat laporan indicator pelayanan fasyankes</w:t>
+      </w:r>
+    </w:p>
+    <w:p>
+      <w:pPr>
+        <w:pStyle w:val="ListParagraph"/>
+        <w:numPr>
+          <w:ilvl w:val="0"/>
+          <w:numId w:val="4"/>
+        </w:numPr>
+        <w:rPr>
+          <w:rFonts w:ascii="Times New Roman" w:hAnsi="Times New Roman" w:cs="Times New Roman"/>
+          <w:sz w:val="24"/>
+          <w:szCs w:val="24"/>
+        </w:rPr>
+      </w:pPr>
+      <w:r>
+        <w:rPr>
+          <w:rFonts w:ascii="Times New Roman" w:hAnsi="Times New Roman" w:cs="Times New Roman"/>
+          <w:sz w:val="24"/>
+          <w:szCs w:val="24"/>
+        </w:rPr>
+        <w:t>Merapihkan peralatan kerja</w:t>
+      </w:r>
+    </w:p>
+    <w:p>
+      <w:pPr>
+        <w:rPr>
+          <w:rFonts w:ascii="Times New Roman" w:hAnsi="Times New Roman" w:cs="Times New Roman"/>
+          <w:sz w:val="24"/>
+          <w:szCs w:val="24"/>
+        </w:rPr>
+      </w:pPr>
+    </w:p>
+    <w:p>
+      <w:pPr>
+        <w:rPr>
+          <w:rFonts w:ascii="Times New Roman" w:hAnsi="Times New Roman" w:cs="Times New Roman"/>
+          <w:sz w:val="24"/>
+          <w:szCs w:val="24"/>
+        </w:rPr>
+      </w:pPr>
+    </w:p>
+    <w:p>
+      <w:pPr>
+        <w:rPr>
+          <w:rFonts w:ascii="Times New Roman" w:hAnsi="Times New Roman" w:cs="Times New Roman"/>
+          <w:sz w:val="24"/>
+          <w:szCs w:val="24"/>
+        </w:rPr>
+      </w:pPr>
+    </w:p>
+    <w:p>
+      <w:pPr>
+        <w:rPr>
+          <w:rFonts w:ascii="Times New Roman" w:hAnsi="Times New Roman" w:cs="Times New Roman"/>
+          <w:sz w:val="24"/>
+          <w:szCs w:val="24"/>
+        </w:rPr>
+      </w:pPr>
+    </w:p>
+    <w:p>
+      <w:pPr>
+        <w:rPr>
+          <w:rFonts w:ascii="Times New Roman" w:hAnsi="Times New Roman" w:cs="Times New Roman"/>
+          <w:sz w:val="24"/>
+          <w:szCs w:val="24"/>
+        </w:rPr>
+      </w:pPr>
+      <w:r>
+        <w:rPr>
+          <w:rFonts w:ascii="Times New Roman" w:hAnsi="Times New Roman" w:cs="Times New Roman"/>
+          <w:sz w:val="24"/>
+          <w:szCs w:val="24"/>
+        </w:rPr>
+        <w:lastRenderedPageBreak/>
+        <w:t>Buat keterangan:</w:t>
+      </w:r>
+    </w:p>
+    <w:p>
+      <w:pPr>
+        <w:rPr>
+          <w:rFonts w:ascii="Times New Roman" w:hAnsi="Times New Roman" w:cs="Times New Roman"/>
+          <w:sz w:val="24"/>
+          <w:szCs w:val="24"/>
+        </w:rPr>
+      </w:pPr>
+      <w:r>
+        <w:rPr>
+          <w:rFonts w:ascii="Times New Roman" w:hAnsi="Times New Roman" w:cs="Times New Roman"/>
+          <w:sz w:val="24"/>
+          <w:szCs w:val="24"/>
+        </w:rPr>
+        <w:t xml:space="preserve">Langkah 1 </w:t>
+      </w:r>
+    </w:p>
+    <w:p>
+      <w:pPr>
+        <w:rPr>
+          <w:rFonts w:ascii="Times New Roman" w:hAnsi="Times New Roman" w:cs="Times New Roman"/>
+          <w:sz w:val="24"/>
+          <w:szCs w:val="24"/>
+        </w:rPr>
+      </w:pPr>
+      <w:r>
+        <w:rPr>
+          <w:rFonts w:ascii="Times New Roman" w:hAnsi="Times New Roman" w:cs="Times New Roman"/>
+          <w:sz w:val="24"/>
+          <w:szCs w:val="24"/>
+        </w:rPr>
+        <w:t xml:space="preserve"> Menetapkan Unit Kerja dan Kategori Jabatan </w:t>
+      </w:r>
+    </w:p>
+    <w:p>
+      <w:pPr>
+        <w:rPr>
+          <w:rFonts w:ascii="Times New Roman" w:hAnsi="Times New Roman" w:cs="Times New Roman"/>
+          <w:sz w:val="24"/>
+          <w:szCs w:val="24"/>
+        </w:rPr>
+      </w:pPr>
+    </w:p>
+    <w:p>
+      <w:pPr>
+        <w:rPr>
+          <w:rFonts w:ascii="Times New Roman" w:hAnsi="Times New Roman" w:cs="Times New Roman"/>
+          <w:sz w:val="24"/>
+          <w:szCs w:val="24"/>
+        </w:rPr>
+      </w:pPr>
+      <w:r>
+        <w:rPr>
+          <w:rFonts w:ascii="Times New Roman" w:hAnsi="Times New Roman" w:cs="Times New Roman"/>
+          <w:sz w:val="24"/>
+          <w:szCs w:val="24"/>
+        </w:rPr>
+        <w:t>Langkah 2</w:t>
+      </w:r>
+    </w:p>
+    <w:p>
+      <w:pPr>
+        <w:rPr>
+          <w:rFonts w:ascii="Times New Roman" w:hAnsi="Times New Roman" w:cs="Times New Roman"/>
+          <w:sz w:val="24"/>
+          <w:szCs w:val="24"/>
+        </w:rPr>
+      </w:pPr>
+      <w:r>
+        <w:rPr>
+          <w:rFonts w:ascii="Times New Roman" w:hAnsi="Times New Roman" w:cs="Times New Roman"/>
+          <w:sz w:val="24"/>
+          <w:szCs w:val="24"/>
+        </w:rPr>
+        <w:t xml:space="preserve"> Menetapkan Waktu Kerja Efektif (Tersedia) </w:t>
+      </w:r>
+    </w:p>
+    <w:p>
+      <w:pPr>
+        <w:rPr>
+          <w:rFonts w:ascii="Times New Roman" w:hAnsi="Times New Roman" w:cs="Times New Roman"/>
+          <w:sz w:val="24"/>
+          <w:szCs w:val="24"/>
+        </w:rPr>
+      </w:pPr>
+      <w:r>
+        <w:rPr>
+          <w:rFonts w:ascii="Times New Roman" w:hAnsi="Times New Roman" w:cs="Times New Roman"/>
+          <w:sz w:val="24"/>
+          <w:szCs w:val="24"/>
+        </w:rPr>
+        <w:t>Waktu yang dipergunakan oleh SDMK untuk melaksanakan tugas dan kegiatannya dalam kurun waktu satu tahun, hitung jumlah hari kerja setahun perkirakan jumlah libur umum, cuti tahunan dan ketidakhadiran dalam setahun, kurangkan hari kerja setahun dengan jumlah hari masuk kerja</w:t>
+      </w:r>
+    </w:p>
+    <w:p>
+      <w:pPr>
+        <w:rPr>
+          <w:rFonts w:ascii="Times New Roman" w:hAnsi="Times New Roman" w:cs="Times New Roman"/>
+          <w:sz w:val="24"/>
+          <w:szCs w:val="24"/>
+        </w:rPr>
+      </w:pPr>
+      <w:r>
+        <w:rPr>
+          <w:rFonts w:ascii="Times New Roman" w:hAnsi="Times New Roman" w:cs="Times New Roman"/>
+          <w:sz w:val="24"/>
+          <w:szCs w:val="24"/>
+        </w:rPr>
+        <w:t>•Sumber: kalender, kebijakan tentang hari dan jam kerja</w:t>
+      </w:r>
+    </w:p>
+    <w:p>
+      <w:pPr>
+        <w:rPr>
+          <w:rFonts w:ascii="Times New Roman" w:hAnsi="Times New Roman" w:cs="Times New Roman"/>
+          <w:sz w:val="24"/>
+          <w:szCs w:val="24"/>
+        </w:rPr>
+      </w:pPr>
+    </w:p>
+    <w:p>
+      <w:pPr>
+        <w:rPr>
+          <w:rFonts w:ascii="Times New Roman" w:hAnsi="Times New Roman" w:cs="Times New Roman"/>
+          <w:sz w:val="24"/>
+          <w:szCs w:val="24"/>
+        </w:rPr>
+      </w:pPr>
+      <w:r>
+        <w:rPr>
+          <w:rFonts w:ascii="Times New Roman" w:hAnsi="Times New Roman" w:cs="Times New Roman"/>
+          <w:sz w:val="24"/>
+          <w:szCs w:val="24"/>
+        </w:rPr>
+        <w:t>Langkah 3</w:t>
+      </w:r>
+    </w:p>
+    <w:p>
+      <w:pPr>
+        <w:rPr>
+          <w:rFonts w:ascii="Times New Roman" w:hAnsi="Times New Roman" w:cs="Times New Roman"/>
+          <w:sz w:val="24"/>
+          <w:szCs w:val="24"/>
+        </w:rPr>
+      </w:pPr>
+      <w:r>
+        <w:rPr>
+          <w:rFonts w:ascii="Times New Roman" w:hAnsi="Times New Roman" w:cs="Times New Roman"/>
+          <w:sz w:val="24"/>
+          <w:szCs w:val="24"/>
+        </w:rPr>
+        <w:t xml:space="preserve"> Menetapkan Komponen Beban Kerja </w:t>
+      </w:r>
+    </w:p>
+    <w:p>
+      <w:pPr>
+        <w:rPr>
+          <w:rFonts w:ascii="Times New Roman" w:hAnsi="Times New Roman" w:cs="Times New Roman"/>
+          <w:sz w:val="24"/>
+          <w:szCs w:val="24"/>
+        </w:rPr>
+      </w:pPr>
+      <w:r>
+        <w:rPr>
+          <w:rFonts w:ascii="Times New Roman" w:hAnsi="Times New Roman" w:cs="Times New Roman"/>
+          <w:sz w:val="24"/>
+          <w:szCs w:val="24"/>
+        </w:rPr>
+        <w:t>Lakukan identifikasi kegiatan-kegiatan yang dilakukan oleh jabatan yang sedang dihitung, komponen beban kerja dikelompokkan menjadi tugas pokok dan tugas penunjang, komponen beban kerja adalah jenis tugas dan uraian tugas yang secara nyata dilaksanakan oleh SDMK tertentu sesuai dengan tugas pokok dan fungsi yang telah ditetapkan.</w:t>
+      </w:r>
+    </w:p>
+    <w:p>
+      <w:pPr>
+        <w:rPr>
+          <w:rFonts w:ascii="Times New Roman" w:hAnsi="Times New Roman" w:cs="Times New Roman"/>
+          <w:sz w:val="24"/>
+          <w:szCs w:val="24"/>
+        </w:rPr>
+      </w:pPr>
+    </w:p>
+    <w:p>
+      <w:pPr>
+        <w:rPr>
+          <w:rFonts w:ascii="Times New Roman" w:hAnsi="Times New Roman" w:cs="Times New Roman"/>
+          <w:sz w:val="24"/>
+          <w:szCs w:val="24"/>
+        </w:rPr>
+      </w:pPr>
+      <w:r>
+        <w:rPr>
+          <w:rFonts w:ascii="Times New Roman" w:hAnsi="Times New Roman" w:cs="Times New Roman"/>
+          <w:sz w:val="24"/>
+          <w:szCs w:val="24"/>
+        </w:rPr>
+        <w:t>Langkah 4</w:t>
+      </w:r>
+    </w:p>
+    <w:p>
+      <w:pPr>
+        <w:rPr>
+          <w:rFonts w:ascii="Times New Roman" w:hAnsi="Times New Roman" w:cs="Times New Roman"/>
+          <w:sz w:val="24"/>
+          <w:szCs w:val="24"/>
+        </w:rPr>
+      </w:pPr>
+      <w:r>
+        <w:rPr>
+          <w:rFonts w:ascii="Times New Roman" w:hAnsi="Times New Roman" w:cs="Times New Roman"/>
+          <w:sz w:val="24"/>
+          <w:szCs w:val="24"/>
+        </w:rPr>
+        <w:t xml:space="preserve"> Menetapkan Norma Waktu Komponen Beban Kerja </w:t>
+      </w:r>
+    </w:p>
+    <w:p>
+      <w:pPr>
+        <w:rPr>
+          <w:rFonts w:ascii="Times New Roman" w:hAnsi="Times New Roman" w:cs="Times New Roman"/>
+          <w:sz w:val="24"/>
+          <w:szCs w:val="24"/>
+        </w:rPr>
+      </w:pPr>
+      <w:r>
+        <w:rPr>
+          <w:rFonts w:ascii="Times New Roman" w:hAnsi="Times New Roman" w:cs="Times New Roman"/>
+          <w:sz w:val="24"/>
+          <w:szCs w:val="24"/>
+        </w:rPr>
+        <w:t>Norma waktu adalah rata-rata waktu yang dibutuhkan oleh seorang SDMK yang terdidik, terampil, terlatih dan berdedikasi untuk melaksanakan suatu kegiatan secara normal sesuai dengan standar pelayanan yang berlaku di fasyankes bersangkutan</w:t>
+      </w:r>
+    </w:p>
+    <w:p>
+      <w:pPr>
+        <w:rPr>
+          <w:rFonts w:ascii="Times New Roman" w:hAnsi="Times New Roman" w:cs="Times New Roman"/>
+          <w:sz w:val="24"/>
+          <w:szCs w:val="24"/>
+        </w:rPr>
+      </w:pPr>
+    </w:p>
+    <w:p>
+      <w:pPr>
+        <w:rPr>
+          <w:rFonts w:ascii="Times New Roman" w:hAnsi="Times New Roman" w:cs="Times New Roman"/>
+          <w:sz w:val="24"/>
+          <w:szCs w:val="24"/>
+        </w:rPr>
+      </w:pPr>
+      <w:r>
+        <w:rPr>
+          <w:rFonts w:ascii="Times New Roman" w:hAnsi="Times New Roman" w:cs="Times New Roman"/>
+          <w:sz w:val="24"/>
+          <w:szCs w:val="24"/>
+        </w:rPr>
+        <w:t>Langkah 5</w:t>
+      </w:r>
+    </w:p>
+    <w:p>
+      <w:pPr>
+        <w:rPr>
+          <w:rFonts w:ascii="Times New Roman" w:hAnsi="Times New Roman" w:cs="Times New Roman"/>
+          <w:sz w:val="24"/>
+          <w:szCs w:val="24"/>
+        </w:rPr>
+      </w:pPr>
+      <w:r>
+        <w:rPr>
+          <w:rFonts w:ascii="Times New Roman" w:hAnsi="Times New Roman" w:cs="Times New Roman"/>
+          <w:sz w:val="24"/>
+          <w:szCs w:val="24"/>
+        </w:rPr>
+        <w:t xml:space="preserve"> Menetapkan Standar Beban Kerja </w:t>
+      </w:r>
+    </w:p>
+    <w:p>
+      <w:pPr>
+        <w:rPr>
+          <w:rFonts w:ascii="Times New Roman" w:hAnsi="Times New Roman" w:cs="Times New Roman"/>
+          <w:sz w:val="24"/>
+          <w:szCs w:val="24"/>
+        </w:rPr>
+      </w:pPr>
+      <w:r>
+        <w:rPr>
+          <w:rFonts w:ascii="Times New Roman" w:hAnsi="Times New Roman" w:cs="Times New Roman"/>
+          <w:sz w:val="24"/>
+          <w:szCs w:val="24"/>
+        </w:rPr>
+        <w:t>Standar Beban Kerja adalah banyaknya kerja (dalam satu kegiatan pelayanan utama) yang dapat dilakukan oleh seorang tenaga kesehatan dalam setahun</w:t>
+      </w:r>
+    </w:p>
+    <w:p>
+      <w:pPr>
+        <w:rPr>
+          <w:rFonts w:ascii="Times New Roman" w:hAnsi="Times New Roman" w:cs="Times New Roman"/>
+          <w:sz w:val="24"/>
+          <w:szCs w:val="24"/>
+        </w:rPr>
+      </w:pPr>
+    </w:p>
+    <w:p>
+      <w:pPr>
+        <w:rPr>
+          <w:rFonts w:ascii="Times New Roman" w:hAnsi="Times New Roman" w:cs="Times New Roman"/>
+          <w:sz w:val="24"/>
+          <w:szCs w:val="24"/>
+        </w:rPr>
+      </w:pPr>
+    </w:p>
+    <w:p>
+      <w:pPr>
+        <w:rPr>
+          <w:rFonts w:ascii="Times New Roman" w:hAnsi="Times New Roman" w:cs="Times New Roman"/>
+          <w:sz w:val="24"/>
+          <w:szCs w:val="24"/>
+        </w:rPr>
+      </w:pPr>
+      <w:r>
+        <w:rPr>
+          <w:rFonts w:ascii="Times New Roman" w:hAnsi="Times New Roman" w:cs="Times New Roman"/>
+          <w:sz w:val="24"/>
+          <w:szCs w:val="24"/>
+        </w:rPr>
+        <w:t>Langkah 6</w:t>
+      </w:r>
+    </w:p>
+    <w:p>
+      <w:pPr>
+        <w:rPr>
+          <w:rFonts w:ascii="Times New Roman" w:hAnsi="Times New Roman" w:cs="Times New Roman"/>
+          <w:sz w:val="24"/>
+          <w:szCs w:val="24"/>
+        </w:rPr>
+      </w:pPr>
+      <w:r>
+        <w:rPr>
+          <w:rFonts w:ascii="Times New Roman" w:hAnsi="Times New Roman" w:cs="Times New Roman"/>
+          <w:sz w:val="24"/>
+          <w:szCs w:val="24"/>
+        </w:rPr>
+        <w:t xml:space="preserve"> Menetapkan Standar Tugas Penunjang </w:t>
+      </w:r>
+    </w:p>
+    <w:p>
+      <w:pPr>
+        <w:rPr>
+          <w:rFonts w:ascii="Times New Roman" w:hAnsi="Times New Roman" w:cs="Times New Roman"/>
+          <w:sz w:val="24"/>
+          <w:szCs w:val="24"/>
+        </w:rPr>
+      </w:pPr>
+      <w:r>
+        <w:rPr>
+          <w:rFonts w:ascii="Times New Roman" w:hAnsi="Times New Roman" w:cs="Times New Roman"/>
+          <w:sz w:val="24"/>
+          <w:szCs w:val="24"/>
+        </w:rPr>
+        <w:lastRenderedPageBreak/>
+        <w:t>Tugas Penunjang adalah tugas untuk menyelesaikan kegiatan yang tidak terkait langsung dengan tugas pokok dan fungsinya yang dilakukan oleh seluruh jenis SDMK</w:t>
+      </w:r>
+    </w:p>
+    <w:p>
+      <w:pPr>
+        <w:rPr>
+          <w:rFonts w:ascii="Times New Roman" w:hAnsi="Times New Roman" w:cs="Times New Roman"/>
+          <w:sz w:val="24"/>
+          <w:szCs w:val="24"/>
+        </w:rPr>
+      </w:pPr>
+    </w:p>
+    <w:p>
+      <w:pPr>
+        <w:rPr>
+          <w:rFonts w:ascii="Times New Roman" w:hAnsi="Times New Roman" w:cs="Times New Roman"/>
+          <w:sz w:val="24"/>
+          <w:szCs w:val="24"/>
+        </w:rPr>
+      </w:pPr>
+      <w:r>
+        <w:rPr>
+          <w:rFonts w:ascii="Times New Roman" w:hAnsi="Times New Roman" w:cs="Times New Roman"/>
+          <w:sz w:val="24"/>
+          <w:szCs w:val="24"/>
+        </w:rPr>
+        <w:t xml:space="preserve">Langkah 7 </w:t>
+      </w:r>
+    </w:p>
+    <w:p>
+      <w:pPr>
+        <w:rPr>
+          <w:rFonts w:ascii="Times New Roman" w:hAnsi="Times New Roman" w:cs="Times New Roman"/>
+          <w:sz w:val="24"/>
+          <w:szCs w:val="24"/>
+        </w:rPr>
+      </w:pPr>
+      <w:r>
+        <w:rPr>
+          <w:rFonts w:ascii="Times New Roman" w:hAnsi="Times New Roman" w:cs="Times New Roman"/>
+          <w:sz w:val="24"/>
+          <w:szCs w:val="24"/>
+        </w:rPr>
+        <w:t xml:space="preserve"> Menetapkan Kebutuhan Tenaga</w:t>
+      </w:r>
     </w:p>
     <w:p>
       <w:pPr>

</xml_diff>